<commit_message>
[Added] - Revenue Collection Statement
</commit_message>
<xml_diff>
--- a/Installer Script/WordTemplates/RevenueCollection.docx
+++ b/Installer Script/WordTemplates/RevenueCollection.docx
@@ -4,30 +4,34 @@
   <w:body>
     <w:p>
       <w:pPr>
-        <w:rPr>
-          <w:b/>
-          <w:sz w:val="24"/>
-          <w:szCs w:val="24"/>
+        <w:jc w:val="center"/>
+        <w:rPr>
+          <w:b/>
+          <w:sz w:val="24"/>
+          <w:szCs w:val="24"/>
+          <w:u w:val="single"/>
         </w:rPr>
       </w:pPr>
-      <w:r>
-        <w:rPr>
-          <w:b/>
-          <w:sz w:val="24"/>
-          <w:szCs w:val="24"/>
-        </w:rPr>
-        <w:t xml:space="preserve">SINGLE DIGIT FINGERPRINT BUREAU, </w:t>
-      </w:r>
-      <w:bookmarkStart w:id="0" w:name="District"/>
-      <w:r>
-        <w:rPr>
-          <w:b/>
-          <w:sz w:val="24"/>
-          <w:szCs w:val="24"/>
-        </w:rPr>
-        <w:t>DISTRICT</w:t>
-      </w:r>
-      <w:bookmarkEnd w:id="0"/>
+      <w:proofErr w:type="spellStart"/>
+      <w:r>
+        <w:rPr>
+          <w:b/>
+          <w:sz w:val="24"/>
+          <w:szCs w:val="24"/>
+          <w:u w:val="single"/>
+        </w:rPr>
+        <w:t>CoB</w:t>
+      </w:r>
+      <w:proofErr w:type="spellEnd"/>
+      <w:r>
+        <w:rPr>
+          <w:b/>
+          <w:sz w:val="24"/>
+          <w:szCs w:val="24"/>
+          <w:u w:val="single"/>
+        </w:rPr>
+        <w:t xml:space="preserve"> Message</w:t>
+      </w:r>
     </w:p>
     <w:p>
       <w:pPr>
@@ -41,9 +45,184 @@
           <w:sz w:val="24"/>
           <w:szCs w:val="24"/>
         </w:rPr>
+        <w:t xml:space="preserve">From: Tester Inspector, SDFPB, </w:t>
+      </w:r>
+      <w:bookmarkStart w:id="0" w:name="Unit"/>
+      <w:proofErr w:type="gramStart"/>
+      <w:r>
+        <w:rPr>
+          <w:sz w:val="24"/>
+          <w:szCs w:val="24"/>
+        </w:rPr>
+        <w:t>Unit</w:t>
+      </w:r>
+      <w:bookmarkEnd w:id="0"/>
+      <w:proofErr w:type="gramEnd"/>
+    </w:p>
+    <w:p>
+      <w:pPr>
+        <w:rPr>
+          <w:sz w:val="24"/>
+          <w:szCs w:val="24"/>
+        </w:rPr>
+      </w:pPr>
+      <w:r>
+        <w:rPr>
+          <w:sz w:val="24"/>
+          <w:szCs w:val="24"/>
+        </w:rPr>
+        <w:t xml:space="preserve">To: The Director, FPB, </w:t>
+      </w:r>
+      <w:proofErr w:type="gramStart"/>
+      <w:r>
+        <w:rPr>
+          <w:sz w:val="24"/>
+          <w:szCs w:val="24"/>
+        </w:rPr>
+        <w:t>TVPM</w:t>
+      </w:r>
+      <w:proofErr w:type="gramEnd"/>
+    </w:p>
+    <w:p>
+      <w:pPr>
+        <w:rPr>
+          <w:sz w:val="24"/>
+          <w:szCs w:val="24"/>
+        </w:rPr>
+      </w:pPr>
+    </w:p>
+    <w:p>
+      <w:pPr>
+        <w:pBdr>
+          <w:top w:val="single" w:sz="6" w:space="1" w:color="auto"/>
+          <w:bottom w:val="single" w:sz="6" w:space="1" w:color="auto"/>
+        </w:pBdr>
+        <w:rPr>
+          <w:b/>
+          <w:sz w:val="24"/>
+          <w:szCs w:val="24"/>
+        </w:rPr>
+      </w:pPr>
+      <w:r>
+        <w:rPr>
+          <w:b/>
+          <w:sz w:val="24"/>
+        </w:rPr>
+        <w:t xml:space="preserve">No. </w:t>
+      </w:r>
+      <w:bookmarkStart w:id="1" w:name="FileNo"/>
+      <w:r>
+        <w:rPr>
+          <w:b/>
+          <w:noProof/>
+          <w:sz w:val="24"/>
+        </w:rPr>
+        <w:t>No/PDL/2018/SDFPB/UNIT</w:t>
+      </w:r>
+      <w:bookmarkEnd w:id="1"/>
+      <w:r>
+        <w:rPr>
+          <w:b/>
+          <w:sz w:val="24"/>
+        </w:rPr>
+        <w:tab/>
+      </w:r>
+      <w:r>
+        <w:rPr>
+          <w:b/>
+          <w:sz w:val="24"/>
+        </w:rPr>
+        <w:tab/>
+      </w:r>
+      <w:r>
+        <w:rPr>
+          <w:b/>
+          <w:sz w:val="24"/>
+        </w:rPr>
+        <w:tab/>
+      </w:r>
+      <w:r>
+        <w:rPr>
+          <w:b/>
+          <w:sz w:val="24"/>
+        </w:rPr>
+        <w:tab/>
+      </w:r>
+      <w:r>
+        <w:rPr>
+          <w:b/>
+          <w:sz w:val="24"/>
+        </w:rPr>
+        <w:tab/>
+      </w:r>
+      <w:r>
+        <w:rPr>
+          <w:b/>
+          <w:sz w:val="24"/>
+        </w:rPr>
+        <w:t xml:space="preserve">DATE: </w:t>
+      </w:r>
+      <w:bookmarkStart w:id="2" w:name="Date"/>
+      <w:r>
+        <w:rPr>
+          <w:b/>
+          <w:sz w:val="24"/>
+        </w:rPr>
+        <w:t>Date</w:t>
+      </w:r>
+      <w:bookmarkEnd w:id="2"/>
+    </w:p>
+    <w:p>
+      <w:pPr>
+        <w:rPr>
+          <w:b/>
+          <w:sz w:val="24"/>
+          <w:szCs w:val="24"/>
+        </w:rPr>
+      </w:pPr>
+    </w:p>
+    <w:p>
+      <w:pPr>
+        <w:rPr>
+          <w:b/>
+          <w:sz w:val="24"/>
+          <w:szCs w:val="24"/>
+        </w:rPr>
+      </w:pPr>
+      <w:r>
+        <w:rPr>
+          <w:b/>
+          <w:sz w:val="24"/>
+          <w:szCs w:val="24"/>
+        </w:rPr>
+        <w:t xml:space="preserve">SINGLE DIGIT FINGERPRINT BUREAU, </w:t>
+      </w:r>
+      <w:bookmarkStart w:id="3" w:name="District"/>
+      <w:r>
+        <w:rPr>
+          <w:b/>
+          <w:sz w:val="24"/>
+          <w:szCs w:val="24"/>
+        </w:rPr>
+        <w:t>DISTRICT</w:t>
+      </w:r>
+      <w:bookmarkEnd w:id="3"/>
+    </w:p>
+    <w:p>
+      <w:pPr>
+        <w:rPr>
+          <w:sz w:val="24"/>
+          <w:szCs w:val="24"/>
+        </w:rPr>
+      </w:pPr>
+      <w:r>
+        <w:rPr>
+          <w:sz w:val="24"/>
+          <w:szCs w:val="24"/>
+        </w:rPr>
         <w:t xml:space="preserve">Revenue collection details for the month of </w:t>
       </w:r>
-      <w:bookmarkStart w:id="1" w:name="Month"/>
+      <w:bookmarkStart w:id="4" w:name="Month"/>
       <w:r>
         <w:rPr>
           <w:sz w:val="24"/>
@@ -51,7 +230,7 @@
         </w:rPr>
         <w:t>Month</w:t>
       </w:r>
-      <w:bookmarkEnd w:id="1"/>
+      <w:bookmarkEnd w:id="4"/>
     </w:p>
     <w:tbl>
       <w:tblPr>
@@ -220,79 +399,13 @@
                 <w:szCs w:val="24"/>
               </w:rPr>
             </w:pPr>
-            <w:bookmarkStart w:id="2" w:name="Head"/>
+            <w:bookmarkStart w:id="5" w:name="Head"/>
             <w:r>
               <w:rPr>
                 <w:sz w:val="24"/>
                 <w:szCs w:val="24"/>
               </w:rPr>
               <w:t>Head</w:t>
-            </w:r>
-            <w:bookmarkEnd w:id="2"/>
-          </w:p>
-        </w:tc>
-        <w:tc>
-          <w:tcPr>
-            <w:tcW w:w="1985" w:type="dxa"/>
-          </w:tcPr>
-          <w:p>
-            <w:pPr>
-              <w:rPr>
-                <w:sz w:val="24"/>
-                <w:szCs w:val="24"/>
-              </w:rPr>
-            </w:pPr>
-            <w:bookmarkStart w:id="3" w:name="Amount1"/>
-            <w:r>
-              <w:rPr>
-                <w:sz w:val="24"/>
-                <w:szCs w:val="24"/>
-              </w:rPr>
-              <w:t>Amount1</w:t>
-            </w:r>
-            <w:bookmarkEnd w:id="3"/>
-          </w:p>
-        </w:tc>
-        <w:tc>
-          <w:tcPr>
-            <w:tcW w:w="1843" w:type="dxa"/>
-          </w:tcPr>
-          <w:p>
-            <w:pPr>
-              <w:rPr>
-                <w:sz w:val="24"/>
-                <w:szCs w:val="24"/>
-              </w:rPr>
-            </w:pPr>
-            <w:bookmarkStart w:id="4" w:name="Amount2"/>
-            <w:r>
-              <w:rPr>
-                <w:sz w:val="24"/>
-                <w:szCs w:val="24"/>
-              </w:rPr>
-              <w:t>Amount2</w:t>
-            </w:r>
-            <w:bookmarkEnd w:id="4"/>
-          </w:p>
-        </w:tc>
-        <w:tc>
-          <w:tcPr>
-            <w:tcW w:w="1417" w:type="dxa"/>
-          </w:tcPr>
-          <w:p>
-            <w:pPr>
-              <w:rPr>
-                <w:sz w:val="24"/>
-                <w:szCs w:val="24"/>
-              </w:rPr>
-            </w:pPr>
-            <w:bookmarkStart w:id="5" w:name="Amount3"/>
-            <w:r>
-              <w:rPr>
-                <w:sz w:val="24"/>
-                <w:szCs w:val="24"/>
-              </w:rPr>
-              <w:t>Amount3</w:t>
             </w:r>
             <w:bookmarkEnd w:id="5"/>
           </w:p>
@@ -308,7 +421,125 @@
                 <w:szCs w:val="24"/>
               </w:rPr>
             </w:pPr>
-            <w:bookmarkStart w:id="6" w:name="Amount4"/>
+            <w:r>
+              <w:rPr>
+                <w:rFonts w:ascii="Rupee Foradian" w:hAnsi="Rupee Foradian"/>
+              </w:rPr>
+              <w:t>`</w:t>
+            </w:r>
+            <w:r>
+              <w:rPr>
+                <w:sz w:val="24"/>
+                <w:szCs w:val="24"/>
+              </w:rPr>
+              <w:t xml:space="preserve"> </w:t>
+            </w:r>
+            <w:bookmarkStart w:id="6" w:name="Amount1"/>
+            <w:r>
+              <w:rPr>
+                <w:sz w:val="24"/>
+                <w:szCs w:val="24"/>
+              </w:rPr>
+              <w:t>Amount1</w:t>
+            </w:r>
+            <w:bookmarkEnd w:id="6"/>
+          </w:p>
+        </w:tc>
+        <w:tc>
+          <w:tcPr>
+            <w:tcW w:w="1843" w:type="dxa"/>
+          </w:tcPr>
+          <w:p>
+            <w:pPr>
+              <w:rPr>
+                <w:sz w:val="24"/>
+                <w:szCs w:val="24"/>
+              </w:rPr>
+            </w:pPr>
+            <w:r>
+              <w:rPr>
+                <w:rFonts w:ascii="Rupee Foradian" w:hAnsi="Rupee Foradian"/>
+              </w:rPr>
+              <w:t>`</w:t>
+            </w:r>
+            <w:r>
+              <w:rPr>
+                <w:sz w:val="24"/>
+                <w:szCs w:val="24"/>
+              </w:rPr>
+              <w:t xml:space="preserve"> </w:t>
+            </w:r>
+            <w:bookmarkStart w:id="7" w:name="Amount2"/>
+            <w:r>
+              <w:rPr>
+                <w:sz w:val="24"/>
+                <w:szCs w:val="24"/>
+              </w:rPr>
+              <w:t>Amount2</w:t>
+            </w:r>
+            <w:bookmarkEnd w:id="7"/>
+          </w:p>
+        </w:tc>
+        <w:tc>
+          <w:tcPr>
+            <w:tcW w:w="1417" w:type="dxa"/>
+          </w:tcPr>
+          <w:p>
+            <w:pPr>
+              <w:rPr>
+                <w:sz w:val="24"/>
+                <w:szCs w:val="24"/>
+              </w:rPr>
+            </w:pPr>
+            <w:r>
+              <w:rPr>
+                <w:rFonts w:ascii="Rupee Foradian" w:hAnsi="Rupee Foradian"/>
+              </w:rPr>
+              <w:t>`</w:t>
+            </w:r>
+            <w:r>
+              <w:rPr>
+                <w:sz w:val="24"/>
+                <w:szCs w:val="24"/>
+              </w:rPr>
+              <w:t xml:space="preserve"> </w:t>
+            </w:r>
+            <w:bookmarkStart w:id="8" w:name="Amount3"/>
+            <w:r>
+              <w:rPr>
+                <w:sz w:val="24"/>
+                <w:szCs w:val="24"/>
+              </w:rPr>
+              <w:t>Amount3</w:t>
+            </w:r>
+            <w:bookmarkEnd w:id="8"/>
+          </w:p>
+        </w:tc>
+        <w:tc>
+          <w:tcPr>
+            <w:tcW w:w="1985" w:type="dxa"/>
+          </w:tcPr>
+          <w:p>
+            <w:pPr>
+              <w:rPr>
+                <w:sz w:val="24"/>
+                <w:szCs w:val="24"/>
+              </w:rPr>
+            </w:pPr>
+            <w:r>
+              <w:rPr>
+                <w:rFonts w:ascii="Rupee Foradian" w:hAnsi="Rupee Foradian"/>
+              </w:rPr>
+              <w:t>`</w:t>
+            </w:r>
+            <w:r>
+              <w:rPr>
+                <w:sz w:val="24"/>
+                <w:szCs w:val="24"/>
+              </w:rPr>
+              <w:t xml:space="preserve"> </w:t>
+            </w:r>
+            <w:bookmarkStart w:id="9" w:name="Amount4"/>
             <w:r>
               <w:rPr>
                 <w:sz w:val="24"/>
@@ -316,7 +547,7 @@
               </w:rPr>
               <w:t>Amount4</w:t>
             </w:r>
-            <w:bookmarkEnd w:id="6"/>
+            <w:bookmarkEnd w:id="9"/>
           </w:p>
         </w:tc>
       </w:tr>
@@ -329,66 +560,9 @@
         </w:rPr>
       </w:pPr>
     </w:p>
-    <w:p>
-      <w:pPr>
-        <w:rPr>
-          <w:sz w:val="24"/>
-          <w:szCs w:val="24"/>
-        </w:rPr>
-      </w:pPr>
-      <w:r>
-        <w:rPr>
-          <w:sz w:val="24"/>
-          <w:szCs w:val="24"/>
-        </w:rPr>
-        <w:tab/>
-      </w:r>
-      <w:r>
-        <w:rPr>
-          <w:sz w:val="24"/>
-          <w:szCs w:val="24"/>
-        </w:rPr>
-        <w:tab/>
-      </w:r>
-      <w:r>
-        <w:rPr>
-          <w:sz w:val="24"/>
-          <w:szCs w:val="24"/>
-        </w:rPr>
-        <w:tab/>
-      </w:r>
-      <w:r>
-        <w:rPr>
-          <w:sz w:val="24"/>
-          <w:szCs w:val="24"/>
-        </w:rPr>
-        <w:tab/>
-      </w:r>
-      <w:r>
-        <w:rPr>
-          <w:sz w:val="24"/>
-          <w:szCs w:val="24"/>
-        </w:rPr>
-        <w:tab/>
-      </w:r>
-      <w:r>
-        <w:rPr>
-          <w:sz w:val="24"/>
-          <w:szCs w:val="24"/>
-        </w:rPr>
-        <w:tab/>
-      </w:r>
-      <w:r>
-        <w:rPr>
-          <w:sz w:val="24"/>
-          <w:szCs w:val="24"/>
-        </w:rPr>
-        <w:tab/>
-      </w:r>
-    </w:p>
     <w:sectPr>
       <w:pgSz w:w="11906" w:h="16838"/>
-      <w:pgMar w:top="1843" w:right="1133" w:bottom="1440" w:left="1134" w:header="708" w:footer="708" w:gutter="0"/>
+      <w:pgMar w:top="993" w:right="1133" w:bottom="1440" w:left="1134" w:header="708" w:footer="708" w:gutter="0"/>
       <w:cols w:space="708"/>
       <w:docGrid w:linePitch="360"/>
     </w:sectPr>
@@ -610,6 +784,15 @@
         <w:right w:w="108" w:type="dxa"/>
       </w:tblCellMar>
     </w:tblPr>
+  </w:style>
+  <w:style w:type="paragraph" w:styleId="NoSpacing">
+    <w:name w:val="No Spacing"/>
+    <w:uiPriority w:val="1"/>
+    <w:qFormat/>
+    <w:rsid w:val="000C1A48"/>
+    <w:pPr>
+      <w:spacing w:after="0" w:line="240" w:lineRule="auto"/>
+    </w:pPr>
   </w:style>
 </w:styles>
 </file>

</xml_diff>

<commit_message>
[Fixed] - Revenue Collection details wrong amount
</commit_message>
<xml_diff>
--- a/Installer Script/WordTemplates/RevenueCollection.docx
+++ b/Installer Script/WordTemplates/RevenueCollection.docx
@@ -321,7 +321,36 @@
                 <w:sz w:val="24"/>
                 <w:szCs w:val="24"/>
               </w:rPr>
-              <w:t xml:space="preserve"> previous month</w:t>
+              <w:t xml:space="preserve"> </w:t>
+            </w:r>
+            <w:r>
+              <w:rPr>
+                <w:sz w:val="24"/>
+                <w:szCs w:val="24"/>
+              </w:rPr>
+              <w:t xml:space="preserve">the </w:t>
+            </w:r>
+            <w:r>
+              <w:rPr>
+                <w:sz w:val="24"/>
+                <w:szCs w:val="24"/>
+              </w:rPr>
+              <w:t>month</w:t>
+            </w:r>
+            <w:r>
+              <w:rPr>
+                <w:sz w:val="24"/>
+                <w:szCs w:val="24"/>
+              </w:rPr>
+              <w:t xml:space="preserve"> </w:t>
+            </w:r>
+            <w:r>
+              <w:rPr>
+                <w:noProof/>
+                <w:sz w:val="24"/>
+                <w:szCs w:val="24"/>
+              </w:rPr>
+              <w:t>in current financial year</w:t>
             </w:r>
           </w:p>
         </w:tc>
@@ -360,26 +389,11 @@
             </w:pPr>
             <w:r>
               <w:rPr>
-                <w:sz w:val="24"/>
-                <w:szCs w:val="24"/>
-              </w:rPr>
-              <w:t xml:space="preserve">Collection </w:t>
-            </w:r>
-            <w:proofErr w:type="spellStart"/>
-            <w:r>
-              <w:rPr>
-                <w:sz w:val="24"/>
-                <w:szCs w:val="24"/>
-              </w:rPr>
-              <w:t>upto</w:t>
-            </w:r>
-            <w:proofErr w:type="spellEnd"/>
-            <w:r>
-              <w:rPr>
-                <w:sz w:val="24"/>
-                <w:szCs w:val="24"/>
-              </w:rPr>
-              <w:t xml:space="preserve"> the month during the last year</w:t>
+                <w:noProof/>
+                <w:sz w:val="24"/>
+                <w:szCs w:val="24"/>
+              </w:rPr>
+              <w:t>Collection from April upto the month during the last financial year</w:t>
             </w:r>
           </w:p>
         </w:tc>

</xml_diff>